<commit_message>
Added suggestion for Sofia
</commit_message>
<xml_diff>
--- a/problems Sofia.docx
+++ b/problems Sofia.docx
@@ -103,23 +103,7 @@
           <w:rFonts w:asciiTheme="majorHAnsi" w:hAnsiTheme="majorHAnsi"/>
           <w:lang w:val="en-US"/>
         </w:rPr>
-        <w:t xml:space="preserve">n the preview of the </w:t>
-      </w:r>
-      <w:proofErr w:type="spellStart"/>
-      <w:r>
-        <w:rPr>
-          <w:rFonts w:asciiTheme="majorHAnsi" w:hAnsiTheme="majorHAnsi"/>
-          <w:lang w:val="en-US"/>
-        </w:rPr>
-        <w:t>pfd</w:t>
-      </w:r>
-      <w:proofErr w:type="spellEnd"/>
-      <w:r>
-        <w:rPr>
-          <w:rFonts w:asciiTheme="majorHAnsi" w:hAnsiTheme="majorHAnsi"/>
-          <w:lang w:val="en-US"/>
-        </w:rPr>
-        <w:t xml:space="preserve"> on Mac;</w:t>
+        <w:t>n the preview of the pfd on Mac;</w:t>
       </w:r>
       <w:r>
         <w:rPr>
@@ -383,23 +367,7 @@
           <w:rFonts w:asciiTheme="majorHAnsi" w:hAnsiTheme="majorHAnsi"/>
           <w:lang w:val="en-US"/>
         </w:rPr>
-        <w:t xml:space="preserve">Sometimes the pdf-viewer in Sofia will not display certain slides, when certain packages were used in </w:t>
-      </w:r>
-      <w:proofErr w:type="spellStart"/>
-      <w:r>
-        <w:rPr>
-          <w:rFonts w:asciiTheme="majorHAnsi" w:hAnsiTheme="majorHAnsi"/>
-          <w:lang w:val="en-US"/>
-        </w:rPr>
-        <w:t>TeXstudio</w:t>
-      </w:r>
-      <w:proofErr w:type="spellEnd"/>
-      <w:r>
-        <w:rPr>
-          <w:rFonts w:asciiTheme="majorHAnsi" w:hAnsiTheme="majorHAnsi"/>
-          <w:lang w:val="en-US"/>
-        </w:rPr>
-        <w:t>;</w:t>
+        <w:t>Sometimes the pdf-viewer in Sofia will not display certain slides, when certain packages were used in TeXstudio;</w:t>
       </w:r>
       <w:r>
         <w:rPr>
@@ -694,25 +662,7 @@
           <w:color w:val="FF0000"/>
           <w:lang w:val="en-US"/>
         </w:rPr>
-        <w:t xml:space="preserve">Enlarged pdf-view + </w:t>
-      </w:r>
-      <w:proofErr w:type="spellStart"/>
-      <w:r>
-        <w:rPr>
-          <w:rFonts w:asciiTheme="majorHAnsi" w:hAnsiTheme="majorHAnsi"/>
-          <w:color w:val="FF0000"/>
-          <w:lang w:val="en-US"/>
-        </w:rPr>
-        <w:t>rightarrow</w:t>
-      </w:r>
-      <w:proofErr w:type="spellEnd"/>
-      <w:r>
-        <w:rPr>
-          <w:rFonts w:asciiTheme="majorHAnsi" w:hAnsiTheme="majorHAnsi"/>
-          <w:color w:val="FF0000"/>
-          <w:lang w:val="en-US"/>
-        </w:rPr>
-        <w:t xml:space="preserve"> on keyboard: Sofia crashes</w:t>
+        <w:t>Enlarged pdf-view + rightarrow on keyboard: Sofia crashes</w:t>
       </w:r>
       <w:r>
         <w:rPr>
@@ -1016,18 +966,8 @@
           <w:color w:val="FF0000"/>
           <w:lang w:val="en-US"/>
         </w:rPr>
-        <w:t xml:space="preserve">Page Mauricio not </w:t>
-      </w:r>
-      <w:proofErr w:type="spellStart"/>
-      <w:r>
-        <w:rPr>
-          <w:rFonts w:asciiTheme="majorHAnsi" w:hAnsiTheme="majorHAnsi"/>
-          <w:color w:val="FF0000"/>
-          <w:lang w:val="en-US"/>
-        </w:rPr>
-        <w:t>deletable</w:t>
-      </w:r>
-      <w:proofErr w:type="spellEnd"/>
+        <w:t>Page Mauricio not deletable</w:t>
+      </w:r>
     </w:p>
     <w:p>
       <w:pPr>
@@ -1062,41 +1002,62 @@
           <w:lang w:val="en-US"/>
         </w:rPr>
       </w:pPr>
+      <w:r>
+        <w:rPr>
+          <w:rFonts w:asciiTheme="majorHAnsi" w:hAnsiTheme="majorHAnsi"/>
+          <w:color w:val="FF0000"/>
+          <w:lang w:val="en-US"/>
+        </w:rPr>
+        <w:t xml:space="preserve">In the module “supplementary material”, when you change the order of the </w:t>
+      </w:r>
+      <w:r>
+        <w:rPr>
+          <w:rFonts w:asciiTheme="majorHAnsi" w:hAnsiTheme="majorHAnsi"/>
+          <w:color w:val="FF0000"/>
+          <w:lang w:val="en-US"/>
+        </w:rPr>
+        <w:t>pages</w:t>
+      </w:r>
+      <w:r>
+        <w:rPr>
+          <w:rFonts w:asciiTheme="majorHAnsi" w:hAnsiTheme="majorHAnsi"/>
+          <w:color w:val="FF0000"/>
+          <w:lang w:val="en-US"/>
+        </w:rPr>
+        <w:t xml:space="preserve"> in a chapter</w:t>
+      </w:r>
+      <w:r>
+        <w:rPr>
+          <w:rFonts w:asciiTheme="majorHAnsi" w:hAnsiTheme="majorHAnsi"/>
+          <w:color w:val="FF0000"/>
+          <w:lang w:val="en-US"/>
+        </w:rPr>
+        <w:t xml:space="preserve"> and then you log out and afterwards  you log in, you realize that the changes you asked for were not taken!</w:t>
+      </w:r>
+    </w:p>
+    <w:p>
+      <w:pPr>
+        <w:pStyle w:val="ListParagraph"/>
+        <w:numPr>
+          <w:ilvl w:val="0"/>
+          <w:numId w:val="1"/>
+        </w:numPr>
+        <w:rPr>
+          <w:rFonts w:asciiTheme="majorHAnsi" w:hAnsiTheme="majorHAnsi"/>
+          <w:lang w:val="en-US"/>
+        </w:rPr>
+      </w:pPr>
+      <w:r>
+        <w:rPr>
+          <w:rFonts w:asciiTheme="majorHAnsi" w:hAnsiTheme="majorHAnsi"/>
+          <w:color w:val="FF0000"/>
+          <w:lang w:val="en-US"/>
+        </w:rPr>
+        <w:t>[suggestion] Enable Spelling Correction in (acitivity) editor. My browser has built-in spelling correction, but seems not to work in the editor on Sofia. Would be useful to avoid mistakes.</w:t>
+      </w:r>
       <w:bookmarkStart w:id="0" w:name="_GoBack"/>
-      <w:r>
-        <w:rPr>
-          <w:rFonts w:asciiTheme="majorHAnsi" w:hAnsiTheme="majorHAnsi"/>
-          <w:color w:val="FF0000"/>
-          <w:lang w:val="en-US"/>
-        </w:rPr>
-        <w:t xml:space="preserve">In the module “supplementary material”, when you change the order of the </w:t>
-      </w:r>
-      <w:r>
-        <w:rPr>
-          <w:rFonts w:asciiTheme="majorHAnsi" w:hAnsiTheme="majorHAnsi"/>
-          <w:color w:val="FF0000"/>
-          <w:lang w:val="en-US"/>
-        </w:rPr>
-        <w:t>pages</w:t>
-      </w:r>
-      <w:r>
-        <w:rPr>
-          <w:rFonts w:asciiTheme="majorHAnsi" w:hAnsiTheme="majorHAnsi"/>
-          <w:color w:val="FF0000"/>
-          <w:lang w:val="en-US"/>
-        </w:rPr>
-        <w:t xml:space="preserve"> in a chapter</w:t>
-      </w:r>
-      <w:r>
-        <w:rPr>
-          <w:rFonts w:asciiTheme="majorHAnsi" w:hAnsiTheme="majorHAnsi"/>
-          <w:color w:val="FF0000"/>
-          <w:lang w:val="en-US"/>
-        </w:rPr>
-        <w:t xml:space="preserve"> and then you log out and afterwards  you log in, you realize that the changes you asked for were not taken!</w:t>
-      </w:r>
-    </w:p>
-    <w:bookmarkEnd w:id="0"/>
+      <w:bookmarkEnd w:id="0"/>
+    </w:p>
     <w:p>
       <w:pPr>
         <w:pStyle w:val="ListParagraph"/>

</xml_diff>

<commit_message>
Add remork on Sofia
</commit_message>
<xml_diff>
--- a/problems Sofia.docx
+++ b/problems Sofia.docx
@@ -1054,6 +1054,43 @@
           <w:lang w:val="en-US"/>
         </w:rPr>
         <w:t>[suggestion] Enable Spelling Correction in (acitivity) editor. My browser has built-in spelling correction, but seems not to work in the editor on Sofia. Would be useful to avoid mistakes.</w:t>
+      </w:r>
+    </w:p>
+    <w:p>
+      <w:pPr>
+        <w:pStyle w:val="ListParagraph"/>
+        <w:numPr>
+          <w:ilvl w:val="0"/>
+          <w:numId w:val="1"/>
+        </w:numPr>
+        <w:rPr>
+          <w:rFonts w:asciiTheme="majorHAnsi" w:hAnsiTheme="majorHAnsi"/>
+          <w:lang w:val="en-US"/>
+        </w:rPr>
+      </w:pPr>
+      <w:r>
+        <w:rPr>
+          <w:rFonts w:asciiTheme="majorHAnsi" w:hAnsiTheme="majorHAnsi"/>
+          <w:color w:val="FF0000"/>
+          <w:lang w:val="en-US"/>
+        </w:rPr>
+        <w:t xml:space="preserve">When exiting full screen mode after watching a video, the arrows to go to the next slide reposition wrongly. They appear on top instead of in the middle. (on Firefox </w:t>
+      </w:r>
+      <w:r>
+        <w:rPr>
+          <w:rFonts w:asciiTheme="majorHAnsi" w:hAnsiTheme="majorHAnsi"/>
+          <w:color w:val="FF0000"/>
+          <w:lang w:val="en-US"/>
+        </w:rPr>
+        <w:t>40.0.2</w:t>
+      </w:r>
+      <w:r>
+        <w:rPr>
+          <w:rFonts w:asciiTheme="majorHAnsi" w:hAnsiTheme="majorHAnsi"/>
+          <w:color w:val="FF0000"/>
+          <w:lang w:val="en-US"/>
+        </w:rPr>
+        <w:t>)</w:t>
       </w:r>
       <w:bookmarkStart w:id="0" w:name="_GoBack"/>
       <w:bookmarkEnd w:id="0"/>

</xml_diff>